<commit_message>
an update of the Information Architecture Design description.docx design
git-svn-id: svn://svn.code.sf.net/p/ilabproject/code/trunk@381 0a76fd7e-f950-0410-93bd-addd55878803
</commit_message>
<xml_diff>
--- a/PartnerLabs/MakerereU/SMS_Reservation/Project_Documentation/Information Architecture Design description.docx
+++ b/PartnerLabs/MakerereU/SMS_Reservation/Project_Documentation/Information Architecture Design description.docx
@@ -394,16 +394,7 @@
           <w:sz w:val="24"/>
           <w:szCs w:val="24"/>
         </w:rPr>
-        <w:t xml:space="preserve">The two entities on the windows machine, that is, the bridge to the ISA and the message processor application communicate internally by use of Web Services. Web Services may </w:t>
-      </w:r>
-      <w:r>
-        <w:rPr>
-          <w:rFonts w:ascii="Times New Roman" w:hAnsi="Times New Roman" w:cs="Times New Roman"/>
-          <w:sz w:val="24"/>
-          <w:szCs w:val="24"/>
-        </w:rPr>
-        <w:lastRenderedPageBreak/>
-        <w:t xml:space="preserve">communicate by </w:t>
+        <w:t xml:space="preserve">The two entities on the windows machine, that is, the bridge to the ISA and the message processor application communicate internally by use of Web Services. Web Services may communicate by </w:t>
       </w:r>
       <w:r>
         <w:rPr>
@@ -806,7 +797,6 @@
           <w:sz w:val="24"/>
           <w:szCs w:val="24"/>
         </w:rPr>
-        <w:lastRenderedPageBreak/>
         <w:t>3.2</w:t>
       </w:r>
       <w:r>
@@ -1193,7 +1183,6 @@
           <w:sz w:val="24"/>
           <w:szCs w:val="24"/>
         </w:rPr>
-        <w:lastRenderedPageBreak/>
         <w:drawing>
           <wp:inline distT="0" distB="0" distL="0" distR="0">
             <wp:extent cx="5943600" cy="3866372"/>
@@ -1348,6 +1337,86 @@
           <w:szCs w:val="24"/>
         </w:rPr>
       </w:pPr>
+      <w:r>
+        <w:rPr>
+          <w:rFonts w:ascii="Times New Roman" w:hAnsi="Times New Roman" w:cs="Times New Roman"/>
+          <w:noProof/>
+          <w:sz w:val="24"/>
+          <w:szCs w:val="24"/>
+        </w:rPr>
+        <w:drawing>
+          <wp:inline distT="0" distB="0" distL="0" distR="0">
+            <wp:extent cx="5943600" cy="8171672"/>
+            <wp:effectExtent l="0" t="0" r="0" b="0"/>
+            <wp:docPr id="10" name="Picture 8"/>
+            <wp:cNvGraphicFramePr>
+              <a:graphicFrameLocks xmlns:a="http://schemas.openxmlformats.org/drawingml/2006/main" noChangeAspect="1"/>
+            </wp:cNvGraphicFramePr>
+            <a:graphic xmlns:a="http://schemas.openxmlformats.org/drawingml/2006/main">
+              <a:graphicData uri="http://schemas.openxmlformats.org/drawingml/2006/picture">
+                <pic:pic xmlns:pic="http://schemas.openxmlformats.org/drawingml/2006/picture">
+                  <pic:nvPicPr>
+                    <pic:cNvPr id="0" name="Picture 8"/>
+                    <pic:cNvPicPr>
+                      <a:picLocks noChangeAspect="1" noChangeArrowheads="1"/>
+                    </pic:cNvPicPr>
+                  </pic:nvPicPr>
+                  <pic:blipFill>
+                    <a:blip r:embed="rId8"/>
+                    <a:srcRect/>
+                    <a:stretch>
+                      <a:fillRect/>
+                    </a:stretch>
+                  </pic:blipFill>
+                  <pic:spPr bwMode="auto">
+                    <a:xfrm>
+                      <a:off x="0" y="0"/>
+                      <a:ext cx="5943600" cy="8171672"/>
+                    </a:xfrm>
+                    <a:prstGeom prst="rect">
+                      <a:avLst/>
+                    </a:prstGeom>
+                    <a:noFill/>
+                    <a:ln w="9525">
+                      <a:noFill/>
+                      <a:miter lim="800000"/>
+                      <a:headEnd/>
+                      <a:tailEnd/>
+                    </a:ln>
+                  </pic:spPr>
+                </pic:pic>
+              </a:graphicData>
+            </a:graphic>
+          </wp:inline>
+        </w:drawing>
+      </w:r>
+    </w:p>
+    <w:p>
+      <w:pPr>
+        <w:spacing w:line="360" w:lineRule="auto"/>
+        <w:jc w:val="both"/>
+        <w:rPr>
+          <w:rFonts w:ascii="Times New Roman" w:hAnsi="Times New Roman" w:cs="Times New Roman"/>
+          <w:sz w:val="24"/>
+          <w:szCs w:val="24"/>
+        </w:rPr>
+      </w:pPr>
+      <w:r>
+        <w:rPr>
+          <w:rFonts w:ascii="Times New Roman" w:hAnsi="Times New Roman" w:cs="Times New Roman"/>
+          <w:sz w:val="24"/>
+          <w:szCs w:val="24"/>
+        </w:rPr>
+        <w:t xml:space="preserve">This flow chart shows that the session of application usage is initiated by the student requesting for a schedule through the SMS gateway. The Session is then terminated when the application returns a string message back to the gateway, which then replies the user. The reply message to the student shows if the schedule has been successfully carried out or failed and if failed, what was the cause. </w:t>
+      </w:r>
+      <w:r>
+        <w:rPr>
+          <w:rFonts w:ascii="Times New Roman" w:hAnsi="Times New Roman" w:cs="Times New Roman"/>
+          <w:sz w:val="24"/>
+          <w:szCs w:val="24"/>
+        </w:rPr>
+        <w:t>The ISA is currently being treated as a black box and will be looked at in the next section.</w:t>
+      </w:r>
     </w:p>
     <w:p>
       <w:pPr>
@@ -1400,14 +1469,44 @@
           <w:szCs w:val="24"/>
         </w:rPr>
       </w:pPr>
-      <w:r>
-        <w:rPr>
-          <w:rFonts w:ascii="Times New Roman" w:hAnsi="Times New Roman" w:cs="Times New Roman"/>
-          <w:b/>
-          <w:sz w:val="24"/>
-          <w:szCs w:val="24"/>
-        </w:rPr>
-        <w:lastRenderedPageBreak/>
+    </w:p>
+    <w:p>
+      <w:pPr>
+        <w:spacing w:line="360" w:lineRule="auto"/>
+        <w:jc w:val="both"/>
+        <w:rPr>
+          <w:rFonts w:ascii="Times New Roman" w:hAnsi="Times New Roman" w:cs="Times New Roman"/>
+          <w:b/>
+          <w:sz w:val="24"/>
+          <w:szCs w:val="24"/>
+        </w:rPr>
+      </w:pPr>
+      <w:r>
+        <w:rPr>
+          <w:rFonts w:ascii="Times New Roman" w:hAnsi="Times New Roman" w:cs="Times New Roman"/>
+          <w:b/>
+          <w:sz w:val="24"/>
+          <w:szCs w:val="24"/>
+        </w:rPr>
+        <w:t>4.0</w:t>
+      </w:r>
+      <w:r>
+        <w:rPr>
+          <w:rFonts w:ascii="Times New Roman" w:hAnsi="Times New Roman" w:cs="Times New Roman"/>
+          <w:b/>
+          <w:sz w:val="24"/>
+          <w:szCs w:val="24"/>
+        </w:rPr>
+        <w:tab/>
+        <w:t>The Storage Procedure Modules</w:t>
+      </w:r>
+      <w:r>
+        <w:rPr>
+          <w:rFonts w:ascii="Times New Roman" w:hAnsi="Times New Roman" w:cs="Times New Roman"/>
+          <w:b/>
+          <w:sz w:val="24"/>
+          <w:szCs w:val="24"/>
+        </w:rPr>
         <w:tab/>
       </w:r>
     </w:p>
@@ -2145,7 +2244,7 @@
 </file>
 
 <file path=customXml/itemProps1.xml><?xml version="1.0" encoding="utf-8"?>
-<ds:datastoreItem xmlns:ds="http://schemas.openxmlformats.org/officeDocument/2006/customXml" ds:itemID="{B9802ADE-9194-4149-BD4E-24E726D98DA6}">
+<ds:datastoreItem xmlns:ds="http://schemas.openxmlformats.org/officeDocument/2006/customXml" ds:itemID="{C85BF5B0-7877-41F4-A369-A0A864B1FF4D}">
   <ds:schemaRefs>
     <ds:schemaRef ds:uri="http://schemas.openxmlformats.org/officeDocument/2006/bibliography"/>
   </ds:schemaRefs>

</xml_diff>